<commit_message>
edit recipe (Front End)
</commit_message>
<xml_diff>
--- a/Documentation/2-PhatBieuBaiToan.docx
+++ b/Documentation/2-PhatBieuBaiToan.docx
@@ -1974,7 +1974,7 @@
                 <w:iCs/>
                 <w:lang w:val="en-US"/>
               </w:rPr>
-              <w:t>Tạo bài đăng (Chia sẻ công thức nấu ăn)</w:t>
+              <w:t>Danh sách các bài đã đăng</w:t>
             </w:r>
           </w:p>
         </w:tc>
@@ -1992,32 +1992,6 @@
                 <w:lang w:val="en-US"/>
               </w:rPr>
             </w:pPr>
-            <w:r>
-              <w:rPr>
-                <w:bCs/>
-                <w:iCs/>
-                <w:lang w:val="en-US"/>
-              </w:rPr>
-              <w:t>Tạo mới chi tiết công thức nấu ăn của bản thân (bao gồm đầy đủ thông tin về tên, mô tả, nguyên liệu, các bước làm)</w:t>
-            </w:r>
-          </w:p>
-          <w:p>
-            <w:pPr>
-              <w:spacing w:before="120" w:after="120" w:line="360" w:lineRule="auto"/>
-              <w:rPr>
-                <w:bCs/>
-                <w:iCs/>
-                <w:lang w:val="en-US"/>
-              </w:rPr>
-            </w:pPr>
-            <w:r>
-              <w:rPr>
-                <w:bCs/>
-                <w:iCs/>
-                <w:lang w:val="en-US"/>
-              </w:rPr>
-              <w:t>Các hình ảnh chi tiết các bước làm, các hình ảnh thành phẩm</w:t>
-            </w:r>
           </w:p>
         </w:tc>
       </w:tr>
@@ -2063,7 +2037,7 @@
                 <w:iCs/>
                 <w:lang w:val="en-US"/>
               </w:rPr>
-              <w:t>Chỉnh sửa bài đăng</w:t>
+              <w:t>Tạo bài đăng (Chia sẻ công thức nấu ăn)</w:t>
             </w:r>
           </w:p>
         </w:tc>
@@ -2081,6 +2055,32 @@
                 <w:lang w:val="en-US"/>
               </w:rPr>
             </w:pPr>
+            <w:r>
+              <w:rPr>
+                <w:bCs/>
+                <w:iCs/>
+                <w:lang w:val="en-US"/>
+              </w:rPr>
+              <w:t>Tạo mới chi tiết công thức nấu ăn của bản thân (bao gồm đầy đủ thông tin về tên, mô tả, nguyên liệu, các bước làm)</w:t>
+            </w:r>
+          </w:p>
+          <w:p>
+            <w:pPr>
+              <w:spacing w:before="120" w:after="120" w:line="360" w:lineRule="auto"/>
+              <w:rPr>
+                <w:bCs/>
+                <w:iCs/>
+                <w:lang w:val="en-US"/>
+              </w:rPr>
+            </w:pPr>
+            <w:r>
+              <w:rPr>
+                <w:bCs/>
+                <w:iCs/>
+                <w:lang w:val="en-US"/>
+              </w:rPr>
+              <w:t>Các hình ảnh chi tiết các bước làm, các hình ảnh thành phẩm</w:t>
+            </w:r>
           </w:p>
         </w:tc>
       </w:tr>
@@ -2126,7 +2126,7 @@
                 <w:iCs/>
                 <w:lang w:val="en-US"/>
               </w:rPr>
-              <w:t>Like bài đăng</w:t>
+              <w:t>Chỉnh sửa bài đăng</w:t>
             </w:r>
           </w:p>
         </w:tc>
@@ -2144,14 +2144,6 @@
                 <w:lang w:val="en-US"/>
               </w:rPr>
             </w:pPr>
-            <w:r>
-              <w:rPr>
-                <w:bCs/>
-                <w:iCs/>
-                <w:lang w:val="en-US"/>
-              </w:rPr>
-              <w:t>Số lượt like sẽ hiển thị tại trang chủ, trang chi tiết bài đăng</w:t>
-            </w:r>
           </w:p>
         </w:tc>
       </w:tr>
@@ -2197,7 +2189,7 @@
                 <w:iCs/>
                 <w:lang w:val="en-US"/>
               </w:rPr>
-              <w:t>Bình luận bài đăng</w:t>
+              <w:t>Like bài đăng</w:t>
             </w:r>
           </w:p>
         </w:tc>
@@ -2221,7 +2213,7 @@
                 <w:iCs/>
                 <w:lang w:val="en-US"/>
               </w:rPr>
-              <w:t>Các bình luận sẽ được hiển thị công khai dưới mỗi bài đăng</w:t>
+              <w:t>Số lượt like sẽ hiển thị tại trang chủ, trang chi tiết bài đăng</w:t>
             </w:r>
           </w:p>
         </w:tc>
@@ -2268,7 +2260,7 @@
                 <w:iCs/>
                 <w:lang w:val="en-US"/>
               </w:rPr>
-              <w:t>Xem danh sách các người dùng đã follow</w:t>
+              <w:t>Bình luận bài đăng</w:t>
             </w:r>
           </w:p>
         </w:tc>
@@ -2286,6 +2278,14 @@
                 <w:lang w:val="en-US"/>
               </w:rPr>
             </w:pPr>
+            <w:r>
+              <w:rPr>
+                <w:bCs/>
+                <w:iCs/>
+                <w:lang w:val="en-US"/>
+              </w:rPr>
+              <w:t>Các bình luận sẽ được hiển thị công khai dưới mỗi bài đăng</w:t>
+            </w:r>
           </w:p>
         </w:tc>
       </w:tr>
@@ -2331,7 +2331,7 @@
                 <w:iCs/>
                 <w:lang w:val="en-US"/>
               </w:rPr>
-              <w:t>Xem chi tiết trang cá nhân của người dùng khác</w:t>
+              <w:t>Xem danh sách các người dùng đã follow</w:t>
             </w:r>
           </w:p>
         </w:tc>
@@ -2349,14 +2349,6 @@
                 <w:lang w:val="en-US"/>
               </w:rPr>
             </w:pPr>
-            <w:r>
-              <w:rPr>
-                <w:bCs/>
-                <w:iCs/>
-                <w:lang w:val="en-US"/>
-              </w:rPr>
-              <w:t>Tại đây hiển thị thông tin người dùng cùng các công thức mà người đó chia sẻ</w:t>
-            </w:r>
           </w:p>
         </w:tc>
       </w:tr>
@@ -2402,7 +2394,87 @@
                 <w:iCs/>
                 <w:lang w:val="en-US"/>
               </w:rPr>
-              <w:t>Xem danh sách các bài đăng đã lưu</w:t>
+              <w:t>Xem chi tiết trang cá nhân của người dùng khác</w:t>
+            </w:r>
+          </w:p>
+        </w:tc>
+        <w:tc>
+          <w:tcPr>
+            <w:tcW w:w="4635" w:type="dxa"/>
+            <w:vAlign w:val="center"/>
+          </w:tcPr>
+          <w:p>
+            <w:pPr>
+              <w:spacing w:before="120" w:after="120" w:line="360" w:lineRule="auto"/>
+              <w:rPr>
+                <w:bCs/>
+                <w:iCs/>
+                <w:lang w:val="en-US"/>
+              </w:rPr>
+            </w:pPr>
+            <w:r>
+              <w:rPr>
+                <w:bCs/>
+                <w:iCs/>
+                <w:lang w:val="en-US"/>
+              </w:rPr>
+              <w:t>Tại đây hiển thị thông tin người dùng cùng các công thức mà người đó chia sẻ</w:t>
+            </w:r>
+          </w:p>
+        </w:tc>
+      </w:tr>
+      <w:tr>
+        <w:tc>
+          <w:tcPr>
+            <w:tcW w:w="1008" w:type="dxa"/>
+            <w:vAlign w:val="center"/>
+          </w:tcPr>
+          <w:p>
+            <w:pPr>
+              <w:pStyle w:val="ListParagraph"/>
+              <w:numPr>
+                <w:ilvl w:val="0"/>
+                <w:numId w:val="32"/>
+              </w:numPr>
+              <w:spacing w:before="120" w:after="120" w:line="360" w:lineRule="auto"/>
+              <w:rPr>
+                <w:bCs/>
+                <w:iCs/>
+                <w:lang w:val="en-US"/>
+              </w:rPr>
+            </w:pPr>
+          </w:p>
+        </w:tc>
+        <w:tc>
+          <w:tcPr>
+            <w:tcW w:w="3600" w:type="dxa"/>
+            <w:vAlign w:val="center"/>
+          </w:tcPr>
+          <w:p>
+            <w:pPr>
+              <w:spacing w:before="120" w:after="120" w:line="360" w:lineRule="auto"/>
+              <w:rPr>
+                <w:bCs/>
+                <w:iCs/>
+                <w:lang w:val="en-US"/>
+              </w:rPr>
+            </w:pPr>
+            <w:r>
+              <w:rPr>
+                <w:bCs/>
+                <w:iCs/>
+                <w:lang w:val="en-US"/>
+              </w:rPr>
+              <w:t xml:space="preserve">Xem danh sách các bài đăng đã </w:t>
+            </w:r>
+            <w:r>
+              <w:rPr>
+                <w:bCs/>
+                <w:iCs/>
+                <w:lang w:val="en-US"/>
+              </w:rPr>
+              <w:lastRenderedPageBreak/>
+              <w:t>lưu</w:t>
             </w:r>
           </w:p>
         </w:tc>
@@ -3572,7 +3644,7 @@
         </mc:Choice>
         <mc:Fallback>
           <w:pict>
-            <v:shape w14:anchorId="68A88081" id="Freeform 1" o:spid="_x0000_s1026" style="position:absolute;margin-left:0;margin-top:0;width:93.15pt;height:813pt;flip:x;z-index:251653632;visibility:visible;mso-wrap-style:square;mso-width-percent:0;mso-height-percent:0;mso-wrap-distance-left:9pt;mso-wrap-distance-top:0;mso-wrap-distance-right:9pt;mso-wrap-distance-bottom:0;mso-position-horizontal:absolute;mso-position-horizontal-relative:page;mso-position-vertical:absolute;mso-position-vertical-relative:page;mso-width-percent:0;mso-height-percent:0;mso-width-relative:page;mso-height-relative:page;v-text-anchor:top" coordsize="502,3168" o:gfxdata="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" path="m502,c93,,93,,93,,146,383,323,1900,,3168v502,,502,,502,l502,xe" fillcolor="#8db3e2" stroked="f" strokecolor="#212120">
+            <v:shape w14:anchorId="074EC67C" id="Freeform 1" o:spid="_x0000_s1026" style="position:absolute;margin-left:0;margin-top:0;width:93.15pt;height:813pt;flip:x;z-index:251653632;visibility:visible;mso-wrap-style:square;mso-width-percent:0;mso-height-percent:0;mso-wrap-distance-left:9pt;mso-wrap-distance-top:0;mso-wrap-distance-right:9pt;mso-wrap-distance-bottom:0;mso-position-horizontal:absolute;mso-position-horizontal-relative:page;mso-position-vertical:absolute;mso-position-vertical-relative:page;mso-width-percent:0;mso-height-percent:0;mso-width-relative:page;mso-height-relative:page;v-text-anchor:top" coordsize="502,3168" o:gfxdata="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" path="m502,c93,,93,,93,,146,383,323,1900,,3168v502,,502,,502,l502,xe" fillcolor="#8db3e2" stroked="f" strokecolor="#212120">
               <v:fill color2="#1f497d" rotate="t" focus="100%" type="gradient"/>
               <v:shadow color="#8c8682"/>
               <v:path arrowok="t" o:connecttype="custom" o:connectlocs="1183005,0;219162,0;0,10325100;1183005,10325100;1183005,0" o:connectangles="0,0,0,0,0"/>

</xml_diff>